<commit_message>
Quick update doc instalation
</commit_message>
<xml_diff>
--- a/doc/Installation et mise en place.docx
+++ b/doc/Installation et mise en place.docx
@@ -30,25 +30,61 @@
     <w:p>
       <w:pPr>
         <w:spacing w:after="0"/>
-      </w:pPr>
-      <w:r>
-        <w:t>Télécharger et installer un serveur MySQL.</w:t>
-      </w:r>
-      <w:r>
-        <w:t xml:space="preserve"> (utiliser XAMPP)</w:t>
-      </w:r>
-    </w:p>
-    <w:p>
-      <w:pPr>
-        <w:spacing w:after="0"/>
-      </w:pPr>
-      <w:r>
+        <w:rPr>
+          <w:lang w:val="en-US"/>
+        </w:rPr>
+      </w:pPr>
+      <w:r>
+        <w:t xml:space="preserve">Télécharger et installer un serveur </w:t>
+      </w:r>
+      <w:r>
+        <w:t xml:space="preserve">(local) </w:t>
+      </w:r>
+      <w:r>
+        <w:t>MySQL.</w:t>
+      </w:r>
+      <w:r>
+        <w:t xml:space="preserve"> </w:t>
+      </w:r>
+      <w:r>
+        <w:rPr>
+          <w:lang w:val="en-US"/>
+        </w:rPr>
+        <w:t>(XAMPP</w:t>
+      </w:r>
+      <w:r>
+        <w:rPr>
+          <w:lang w:val="en-US"/>
+        </w:rPr>
+        <w:t xml:space="preserve"> par exemple</w:t>
+      </w:r>
+      <w:r>
+        <w:rPr>
+          <w:lang w:val="en-US"/>
+        </w:rPr>
+        <w:t>)</w:t>
+      </w:r>
+    </w:p>
+    <w:p>
+      <w:pPr>
+        <w:spacing w:after="0"/>
+        <w:rPr>
+          <w:lang w:val="en-US"/>
+        </w:rPr>
+      </w:pPr>
+      <w:r>
+        <w:rPr>
+          <w:lang w:val="en-US"/>
+        </w:rPr>
         <w:t>Installer Visual Studio.</w:t>
       </w:r>
     </w:p>
     <w:p>
       <w:pPr>
         <w:spacing w:after="0"/>
+        <w:rPr>
+          <w:lang w:val="en-US"/>
+        </w:rPr>
       </w:pPr>
     </w:p>
     <w:p>
@@ -191,10 +227,21 @@
         <w:spacing w:after="0"/>
       </w:pPr>
       <w:r>
-        <w:t>Compilez la solution via l'Explorateur de Solution e</w:t>
-      </w:r>
-      <w:r>
-        <w:t xml:space="preserve">t démarrer le projet AbsMedical ou exécuter </w:t>
+        <w:t>Compilez la solution via l'Explorateur de Solution</w:t>
+      </w:r>
+      <w:r>
+        <w:t>.</w:t>
+      </w:r>
+    </w:p>
+    <w:p>
+      <w:pPr>
+        <w:spacing w:after="0"/>
+      </w:pPr>
+      <w:r>
+        <w:t>D</w:t>
+      </w:r>
+      <w:r>
+        <w:t xml:space="preserve">émarrer le projet AbsMedical ou exécuter </w:t>
       </w:r>
       <w:r>
         <w:t>AbsMedical.exe</w:t>

</xml_diff>